<commit_message>
Updated single page resume
</commit_message>
<xml_diff>
--- a/MultiPage/AakashPahujaResumeMpV1.0.docx
+++ b/MultiPage/AakashPahujaResumeMpV1.0.docx
@@ -15,6 +15,8 @@
           <w:szCs w:val="24"/>
         </w:rPr>
       </w:pPr>
+      <w:bookmarkStart w:id="0" w:name="_GoBack"/>
+      <w:bookmarkEnd w:id="0"/>
       <w:r>
         <w:rPr>
           <w:rFonts w:cs="Calibri"/>
@@ -629,8 +631,6 @@
         </w:rPr>
         <w:t>(</w:t>
       </w:r>
-      <w:bookmarkStart w:id="0" w:name="_GoBack"/>
-      <w:bookmarkEnd w:id="0"/>
       <w:r>
         <w:rPr>
           <w:sz w:val="20"/>

</xml_diff>